<commit_message>
Table Design on Invoice Started
</commit_message>
<xml_diff>
--- a/table.docx
+++ b/table.docx
@@ -37,7 +37,37 @@
           </w:tcPr>
           <w:p>
             <w:pPr>
-              <w:spacing w:before="100"/>
+              <w:spacing w:before="0" w:after="0"/>
+            </w:pPr>
+          </w:p>
+        </w:tc>
+      </w:tr>
+      <w:tr>
+        <w:tc>
+          <w:tcPr>
+            <w:tcW w:type="dxa" w:w="4320"/>
+          </w:tcPr>
+          <w:p>
+            <w:pPr>
+              <w:spacing w:before="0" w:after="0"/>
+              <w:jc w:val="left"/>
+            </w:pPr>
+            <w:r>
+              <w:rPr>
+                <w:rFonts w:ascii="Calibri" w:hAnsi="Calibri"/>
+                <w:sz w:val="24"/>
+              </w:rPr>
+              <w:t>Maticni broj: 64807234</w:t>
+            </w:r>
+          </w:p>
+        </w:tc>
+        <w:tc>
+          <w:tcPr>
+            <w:tcW w:type="dxa" w:w="4320"/>
+          </w:tcPr>
+          <w:p>
+            <w:pPr>
+              <w:spacing w:before="0" w:after="0"/>
               <w:jc w:val="right"/>
             </w:pPr>
             <w:r>
@@ -58,7 +88,129 @@
           <w:p>
             <w:pPr>
               <w:spacing w:before="0" w:after="0"/>
+              <w:jc w:val="left"/>
             </w:pPr>
+            <w:r>
+              <w:rPr>
+                <w:rFonts w:ascii="Calibri" w:hAnsi="Calibri"/>
+                <w:sz w:val="24"/>
+              </w:rPr>
+              <w:t>PIB: 110319347</w:t>
+            </w:r>
+          </w:p>
+        </w:tc>
+        <w:tc>
+          <w:tcPr>
+            <w:tcW w:type="dxa" w:w="4320"/>
+          </w:tcPr>
+          <w:p>
+            <w:pPr>
+              <w:spacing w:before="0" w:after="0"/>
+              <w:jc w:val="right"/>
+            </w:pPr>
+            <w:r>
+              <w:rPr>
+                <w:rFonts w:ascii="Calibri" w:hAnsi="Calibri"/>
+                <w:sz w:val="24"/>
+              </w:rPr>
+              <w:t>Datum prometa: 23-Decembar-2022</w:t>
+            </w:r>
+          </w:p>
+        </w:tc>
+      </w:tr>
+      <w:tr>
+        <w:tc>
+          <w:tcPr>
+            <w:tcW w:type="dxa" w:w="4320"/>
+          </w:tcPr>
+          <w:p>
+            <w:pPr>
+              <w:spacing w:before="0" w:after="0"/>
+              <w:jc w:val="left"/>
+            </w:pPr>
+            <w:r>
+              <w:rPr>
+                <w:rFonts w:ascii="Calibri" w:hAnsi="Calibri"/>
+                <w:sz w:val="24"/>
+              </w:rPr>
+              <w:t>Sifra delatnosti: 1413</w:t>
+            </w:r>
+          </w:p>
+        </w:tc>
+        <w:tc>
+          <w:tcPr>
+            <w:tcW w:type="dxa" w:w="4320"/>
+          </w:tcPr>
+          <w:p>
+            <w:pPr>
+              <w:spacing w:before="0" w:after="0"/>
+              <w:jc w:val="right"/>
+            </w:pPr>
+            <w:r>
+              <w:rPr>
+                <w:rFonts w:ascii="Calibri" w:hAnsi="Calibri"/>
+                <w:sz w:val="24"/>
+              </w:rPr>
+              <w:t>Rok placanja: 22-Januar-2023</w:t>
+            </w:r>
+          </w:p>
+        </w:tc>
+      </w:tr>
+      <w:tr>
+        <w:tc>
+          <w:tcPr>
+            <w:tcW w:type="dxa" w:w="4320"/>
+          </w:tcPr>
+          <w:p>
+            <w:pPr>
+              <w:spacing w:before="0" w:after="0"/>
+              <w:jc w:val="left"/>
+            </w:pPr>
+            <w:r>
+              <w:rPr>
+                <w:rFonts w:ascii="Calibri" w:hAnsi="Calibri"/>
+                <w:sz w:val="24"/>
+              </w:rPr>
+              <w:t>Adresa: Stevana Sremca 19/32, Nis</w:t>
+            </w:r>
+          </w:p>
+        </w:tc>
+        <w:tc>
+          <w:tcPr>
+            <w:tcW w:type="dxa" w:w="4320"/>
+          </w:tcPr>
+          <w:p>
+            <w:pPr>
+              <w:spacing w:before="0" w:after="0"/>
+              <w:jc w:val="right"/>
+            </w:pPr>
+            <w:r>
+              <w:rPr>
+                <w:rFonts w:ascii="Calibri" w:hAnsi="Calibri"/>
+                <w:sz w:val="24"/>
+              </w:rPr>
+              <w:t>Racun: 200-2910030101002-39</w:t>
+            </w:r>
+          </w:p>
+        </w:tc>
+      </w:tr>
+      <w:tr>
+        <w:tc>
+          <w:tcPr>
+            <w:tcW w:type="dxa" w:w="4320"/>
+          </w:tcPr>
+          <w:p>
+            <w:pPr>
+              <w:spacing w:before="0" w:after="0"/>
+              <w:jc w:val="left"/>
+            </w:pPr>
+            <w:r>
+              <w:rPr>
+                <w:rFonts w:ascii="Calibri" w:hAnsi="Calibri"/>
+                <w:sz w:val="24"/>
+              </w:rPr>
+              <w:t>Email: ottosrbija@gmail.com</w:t>
+            </w:r>
           </w:p>
         </w:tc>
         <w:tc>
@@ -72,91 +224,143 @@
           </w:p>
         </w:tc>
       </w:tr>
+    </w:tbl>
+    <w:p>
+      <w:pPr>
+        <w:spacing w:before="0"/>
+      </w:pPr>
+    </w:p>
+    <w:tbl>
+      <w:tblPr>
+        <w:tblW w:type="auto" w:w="0"/>
+        <w:tblLook w:firstColumn="1" w:firstRow="1" w:lastColumn="0" w:lastRow="0" w:noHBand="0" w:noVBand="1" w:val="04A0"/>
+      </w:tblPr>
+      <w:tblGrid>
+        <w:gridCol w:w="8640"/>
+      </w:tblGrid>
       <w:tr>
         <w:tc>
           <w:tcPr>
-            <w:tcW w:type="dxa" w:w="4320"/>
+            <w:tcW w:type="dxa" w:w="8640"/>
           </w:tcPr>
           <w:p>
             <w:pPr>
-              <w:spacing w:before="0" w:after="0"/>
+              <w:spacing w:after="0"/>
             </w:pPr>
-          </w:p>
-        </w:tc>
-        <w:tc>
-          <w:tcPr>
-            <w:tcW w:type="dxa" w:w="4320"/>
-          </w:tcPr>
-          <w:p>
-            <w:pPr>
-              <w:spacing w:before="0" w:after="0"/>
-            </w:pPr>
+            <w:r>
+              <w:rPr>
+                <w:rFonts w:ascii="Calibri" w:hAnsi="Calibri"/>
+                <w:b/>
+                <w:i/>
+                <w:sz w:val="40"/>
+              </w:rPr>
+              <w:t>ZA:</w:t>
+            </w:r>
           </w:p>
         </w:tc>
       </w:tr>
       <w:tr>
         <w:tc>
           <w:tcPr>
-            <w:tcW w:type="dxa" w:w="4320"/>
+            <w:tcW w:type="dxa" w:w="8640"/>
           </w:tcPr>
           <w:p>
             <w:pPr>
               <w:spacing w:before="0" w:after="0"/>
+              <w:jc w:val="left"/>
             </w:pPr>
-          </w:p>
-        </w:tc>
-        <w:tc>
-          <w:tcPr>
-            <w:tcW w:type="dxa" w:w="4320"/>
-          </w:tcPr>
-          <w:p>
-            <w:pPr>
-              <w:spacing w:before="0" w:after="0"/>
-            </w:pPr>
+            <w:r>
+              <w:rPr>
+                <w:rFonts w:ascii="Calibri" w:hAnsi="Calibri"/>
+                <w:sz w:val="24"/>
+              </w:rPr>
+              <w:t>Ime: SOUVENIR SHOP</w:t>
+            </w:r>
           </w:p>
         </w:tc>
       </w:tr>
       <w:tr>
         <w:tc>
           <w:tcPr>
-            <w:tcW w:type="dxa" w:w="4320"/>
+            <w:tcW w:type="dxa" w:w="8640"/>
           </w:tcPr>
           <w:p>
             <w:pPr>
               <w:spacing w:before="0" w:after="0"/>
+              <w:jc w:val="left"/>
             </w:pPr>
-          </w:p>
-        </w:tc>
-        <w:tc>
-          <w:tcPr>
-            <w:tcW w:type="dxa" w:w="4320"/>
-          </w:tcPr>
-          <w:p>
-            <w:pPr>
-              <w:spacing w:before="0" w:after="0"/>
-            </w:pPr>
+            <w:r>
+              <w:rPr>
+                <w:rFonts w:ascii="Calibri" w:hAnsi="Calibri"/>
+                <w:sz w:val="24"/>
+              </w:rPr>
+              <w:t>Maticni broj: 20121122</w:t>
+            </w:r>
           </w:p>
         </w:tc>
       </w:tr>
       <w:tr>
         <w:tc>
           <w:tcPr>
-            <w:tcW w:type="dxa" w:w="4320"/>
+            <w:tcW w:type="dxa" w:w="8640"/>
+          </w:tcPr>
+          <w:p>
+            <w:pPr>
+              <w:spacing w:before="0" w:after="0"/>
+              <w:jc w:val="left"/>
+            </w:pPr>
+            <w:r>
+              <w:rPr>
+                <w:rFonts w:ascii="Calibri" w:hAnsi="Calibri"/>
+                <w:sz w:val="24"/>
+              </w:rPr>
+              <w:t>PIB: 104223365</w:t>
+            </w:r>
+          </w:p>
+        </w:tc>
+      </w:tr>
+      <w:tr>
+        <w:tc>
+          <w:tcPr>
+            <w:tcW w:type="dxa" w:w="8640"/>
+          </w:tcPr>
+          <w:p>
+            <w:pPr>
+              <w:spacing w:before="0" w:after="0"/>
+              <w:jc w:val="left"/>
+            </w:pPr>
+            <w:r>
+              <w:rPr>
+                <w:rFonts w:ascii="Calibri" w:hAnsi="Calibri"/>
+                <w:sz w:val="24"/>
+              </w:rPr>
+              <w:t>Adresa: Beograd (Novi Beograd), Gandijeva 99B</w:t>
+            </w:r>
+          </w:p>
+        </w:tc>
+      </w:tr>
+    </w:tbl>
+    <w:tbl>
+      <w:tblPr>
+        <w:tblStyle w:val="LightGrid"/>
+        <w:tblW w:type="auto" w:w="0"/>
+        <w:tblLook w:firstColumn="1" w:firstRow="1" w:lastColumn="0" w:lastRow="0" w:noHBand="0" w:noVBand="1" w:val="04A0"/>
+      </w:tblPr>
+      <w:tblGrid>
+        <w:gridCol w:w="8640"/>
+      </w:tblGrid>
+      <w:tr>
+        <w:tc>
+          <w:tcPr>
+            <w:tcW w:type="dxa" w:w="5760"/>
           </w:tcPr>
           <w:p>
             <w:pPr>
               <w:spacing w:before="0" w:after="0"/>
             </w:pPr>
-          </w:p>
-        </w:tc>
-        <w:tc>
-          <w:tcPr>
-            <w:tcW w:type="dxa" w:w="4320"/>
-          </w:tcPr>
-          <w:p>
-            <w:pPr>
-              <w:spacing w:before="0" w:after="0"/>
-            </w:pPr>
+            <w:r>
+              <w:t>test</w:t>
+            </w:r>
           </w:p>
         </w:tc>
       </w:tr>

</xml_diff>